<commit_message>
se editó la lista
</commit_message>
<xml_diff>
--- a/List.docx
+++ b/List.docx
@@ -65,6 +65,71 @@
           <w:lang w:val="es-AR"/>
         </w:rPr>
         <w:t>5</w:t>
+      </w:r>
+    </w:p>
+    <w:p>
+      <w:pPr>
+        <w:rPr>
+          <w:lang w:val="es-AR"/>
+        </w:rPr>
+      </w:pPr>
+      <w:r>
+        <w:rPr>
+          <w:lang w:val="es-AR"/>
+        </w:rPr>
+        <w:t>6</w:t>
+      </w:r>
+    </w:p>
+    <w:p>
+      <w:pPr>
+        <w:rPr>
+          <w:lang w:val="es-AR"/>
+        </w:rPr>
+      </w:pPr>
+      <w:r>
+        <w:rPr>
+          <w:lang w:val="es-AR"/>
+        </w:rPr>
+        <w:t>7</w:t>
+      </w:r>
+    </w:p>
+    <w:p>
+      <w:pPr>
+        <w:rPr>
+          <w:lang w:val="es-AR"/>
+        </w:rPr>
+      </w:pPr>
+      <w:r>
+        <w:rPr>
+          <w:lang w:val="es-AR"/>
+        </w:rPr>
+        <w:t>8</w:t>
+      </w:r>
+    </w:p>
+    <w:p>
+      <w:pPr>
+        <w:rPr>
+          <w:lang w:val="es-AR"/>
+        </w:rPr>
+      </w:pPr>
+      <w:r>
+        <w:rPr>
+          <w:lang w:val="es-AR"/>
+        </w:rPr>
+        <w:t>9</w:t>
+      </w:r>
+    </w:p>
+    <w:p>
+      <w:pPr>
+        <w:rPr>
+          <w:lang w:val="es-AR"/>
+        </w:rPr>
+      </w:pPr>
+      <w:r>
+        <w:rPr>
+          <w:lang w:val="es-AR"/>
+        </w:rPr>
+        <w:t>10</w:t>
       </w:r>
       <w:bookmarkStart w:id="0" w:name="_GoBack"/>
       <w:bookmarkEnd w:id="0"/>

</xml_diff>